<commit_message>
update syllabus 1 13
</commit_message>
<xml_diff>
--- a/docs/Content/Spring2026_Syllabus_GIS II_Wu.docx
+++ b/docs/Content/Spring2026_Syllabus_GIS II_Wu.docx
@@ -1680,7 +1680,27 @@
           <w:sz w:val="24"/>
           <w:szCs w:val="24"/>
         </w:rPr>
-        <w:t xml:space="preserve">A tentative schedule. Ch is from Dr.Bolstad and </w:t>
+        <w:t xml:space="preserve">A tentative schedule. Ch is from </w:t>
+      </w:r>
+      <w:proofErr w:type="spellStart"/>
+      <w:proofErr w:type="gramStart"/>
+      <w:r>
+        <w:rPr>
+          <w:rFonts w:ascii="Times New Roman" w:hAnsi="Times New Roman" w:cs="Times New Roman"/>
+          <w:sz w:val="24"/>
+          <w:szCs w:val="24"/>
+        </w:rPr>
+        <w:t>Dr.Bolstad</w:t>
+      </w:r>
+      <w:proofErr w:type="spellEnd"/>
+      <w:proofErr w:type="gramEnd"/>
+      <w:r>
+        <w:rPr>
+          <w:rFonts w:ascii="Times New Roman" w:hAnsi="Times New Roman" w:cs="Times New Roman"/>
+          <w:sz w:val="24"/>
+          <w:szCs w:val="24"/>
+        </w:rPr>
+        <w:t xml:space="preserve"> and </w:t>
       </w:r>
       <w:r>
         <w:rPr>
@@ -7688,7 +7708,27 @@
           <w:sz w:val="24"/>
           <w:szCs w:val="24"/>
         </w:rPr>
-        <w:t xml:space="preserve"> showed in Table 1 and Table 2. </w:t>
+        <w:t xml:space="preserve"> </w:t>
+      </w:r>
+      <w:proofErr w:type="gramStart"/>
+      <w:r>
+        <w:rPr>
+          <w:rFonts w:ascii="Times New Roman" w:hAnsi="Times New Roman" w:cs="Times New Roman"/>
+          <w:color w:val="000000" w:themeColor="text1"/>
+          <w:sz w:val="24"/>
+          <w:szCs w:val="24"/>
+        </w:rPr>
+        <w:t>showed</w:t>
+      </w:r>
+      <w:proofErr w:type="gramEnd"/>
+      <w:r>
+        <w:rPr>
+          <w:rFonts w:ascii="Times New Roman" w:hAnsi="Times New Roman" w:cs="Times New Roman"/>
+          <w:color w:val="000000" w:themeColor="text1"/>
+          <w:sz w:val="24"/>
+          <w:szCs w:val="24"/>
+        </w:rPr>
+        <w:t xml:space="preserve"> in Table 1 and Table 2. </w:t>
       </w:r>
     </w:p>
     <w:p>
@@ -7827,7 +7867,7 @@
         <w:ind w:leftChars="327" w:left="719"/>
         <w:jc w:val="both"/>
         <w:rPr>
-          <w:rFonts w:ascii="Times New Roman" w:hAnsi="Times New Roman" w:cs="Times New Roman"/>
+          <w:rFonts w:ascii="Times New Roman" w:hAnsi="Times New Roman" w:cs="Times New Roman" w:hint="eastAsia"/>
           <w:sz w:val="24"/>
           <w:szCs w:val="24"/>
         </w:rPr>
@@ -7852,6 +7892,30 @@
         <w:jc w:val="both"/>
         <w:rPr>
           <w:rFonts w:ascii="Times New Roman" w:hAnsi="Times New Roman" w:cs="Times New Roman"/>
+          <w:sz w:val="24"/>
+          <w:szCs w:val="24"/>
+        </w:rPr>
+      </w:pPr>
+    </w:p>
+    <w:p>
+      <w:pPr>
+        <w:spacing w:after="0" w:line="240" w:lineRule="auto"/>
+        <w:ind w:leftChars="327" w:left="719"/>
+        <w:jc w:val="both"/>
+        <w:rPr>
+          <w:rFonts w:ascii="Times New Roman" w:hAnsi="Times New Roman" w:cs="Times New Roman"/>
+          <w:sz w:val="24"/>
+          <w:szCs w:val="24"/>
+        </w:rPr>
+      </w:pPr>
+    </w:p>
+    <w:p>
+      <w:pPr>
+        <w:spacing w:after="0" w:line="240" w:lineRule="auto"/>
+        <w:ind w:leftChars="327" w:left="719"/>
+        <w:jc w:val="both"/>
+        <w:rPr>
+          <w:rFonts w:ascii="Times New Roman" w:hAnsi="Times New Roman" w:cs="Times New Roman"/>
           <w:b/>
           <w:bCs/>
           <w:sz w:val="24"/>
@@ -7867,6 +7931,7 @@
           <w:sz w:val="24"/>
           <w:szCs w:val="24"/>
         </w:rPr>
+        <w:lastRenderedPageBreak/>
         <w:t>Table 1 Grade distribution</w:t>
       </w:r>
     </w:p>
@@ -7995,7 +8060,6 @@
                 <w:sz w:val="24"/>
                 <w:szCs w:val="24"/>
               </w:rPr>
-              <w:lastRenderedPageBreak/>
               <w:t>Lab exercises</w:t>
             </w:r>
           </w:p>
@@ -9306,6 +9370,18 @@
           <w:szCs w:val="24"/>
         </w:rPr>
       </w:pPr>
+    </w:p>
+    <w:p>
+      <w:pPr>
+        <w:spacing w:after="0" w:line="240" w:lineRule="auto"/>
+        <w:ind w:leftChars="327" w:left="719"/>
+        <w:jc w:val="both"/>
+        <w:rPr>
+          <w:rFonts w:ascii="Times New Roman" w:hAnsi="Times New Roman" w:cs="Times New Roman"/>
+          <w:sz w:val="24"/>
+          <w:szCs w:val="24"/>
+        </w:rPr>
+      </w:pPr>
       <w:r>
         <w:rPr>
           <w:rFonts w:ascii="Times New Roman" w:hAnsi="Times New Roman" w:cs="Times New Roman"/>
@@ -9352,7 +9428,33 @@
           <w:sz w:val="24"/>
           <w:szCs w:val="24"/>
         </w:rPr>
-        <w:t>Students are responsible to determine the project topic and study area.</w:t>
+        <w:t xml:space="preserve">Students are responsible </w:t>
+      </w:r>
+      <w:proofErr w:type="gramStart"/>
+      <w:r>
+        <w:rPr>
+          <w:rFonts w:ascii="Times New Roman" w:hAnsi="Times New Roman" w:cs="Times New Roman"/>
+          <w:b/>
+          <w:bCs/>
+          <w:i/>
+          <w:iCs/>
+          <w:sz w:val="24"/>
+          <w:szCs w:val="24"/>
+        </w:rPr>
+        <w:t>to determine</w:t>
+      </w:r>
+      <w:proofErr w:type="gramEnd"/>
+      <w:r>
+        <w:rPr>
+          <w:rFonts w:ascii="Times New Roman" w:hAnsi="Times New Roman" w:cs="Times New Roman"/>
+          <w:b/>
+          <w:bCs/>
+          <w:i/>
+          <w:iCs/>
+          <w:sz w:val="24"/>
+          <w:szCs w:val="24"/>
+        </w:rPr>
+        <w:t xml:space="preserve"> the project topic and study area.</w:t>
       </w:r>
       <w:r>
         <w:rPr>
@@ -9574,7 +9676,25 @@
                 <w:sz w:val="24"/>
                 <w:szCs w:val="24"/>
               </w:rPr>
-              <w:t>A final report with at least 5 pages without references, and with a 12 font of Times New Roman and line spacing of 1.5 lines.</w:t>
+              <w:t xml:space="preserve">A final report with at least 5 pages without references, and with </w:t>
+            </w:r>
+            <w:proofErr w:type="gramStart"/>
+            <w:r>
+              <w:rPr>
+                <w:rFonts w:ascii="Times New Roman" w:hAnsi="Times New Roman" w:cs="Times New Roman"/>
+                <w:sz w:val="24"/>
+                <w:szCs w:val="24"/>
+              </w:rPr>
+              <w:t>a 12 font</w:t>
+            </w:r>
+            <w:proofErr w:type="gramEnd"/>
+            <w:r>
+              <w:rPr>
+                <w:rFonts w:ascii="Times New Roman" w:hAnsi="Times New Roman" w:cs="Times New Roman"/>
+                <w:sz w:val="24"/>
+                <w:szCs w:val="24"/>
+              </w:rPr>
+              <w:t xml:space="preserve"> of Times New Roman and line spacing of 1.5 lines.</w:t>
             </w:r>
             <w:bookmarkEnd w:id="2"/>
           </w:p>
@@ -9623,6 +9743,7 @@
           <w:sz w:val="24"/>
           <w:szCs w:val="24"/>
         </w:rPr>
+        <w:lastRenderedPageBreak/>
         <w:t xml:space="preserve"> The project report will be graded by the following criteria:</w:t>
       </w:r>
     </w:p>
@@ -9701,7 +9822,6 @@
                 <w:sz w:val="24"/>
                 <w:szCs w:val="24"/>
               </w:rPr>
-              <w:lastRenderedPageBreak/>
               <w:t>Structure</w:t>
             </w:r>
           </w:p>
@@ -10322,7 +10442,35 @@
           <w:sz w:val="24"/>
           <w:szCs w:val="24"/>
         </w:rPr>
-        <w:t xml:space="preserve">Consistent with University of Central Arkansas guidelines, excessive absences (up to 3 times) may jeopardize students’ grades and the instructor reserves the right to remove you from the class permanently. </w:t>
+        <w:t xml:space="preserve">Consistent with University of Central Arkansas guidelines, excessive absences (up to 3 times) may jeopardize students’ </w:t>
+      </w:r>
+      <w:proofErr w:type="gramStart"/>
+      <w:r>
+        <w:rPr>
+          <w:rFonts w:ascii="Times New Roman" w:hAnsi="Times New Roman" w:cs="Times New Roman"/>
+          <w:b/>
+          <w:bCs/>
+          <w:i/>
+          <w:iCs/>
+          <w:color w:val="000000" w:themeColor="text1"/>
+          <w:sz w:val="24"/>
+          <w:szCs w:val="24"/>
+        </w:rPr>
+        <w:t>grades</w:t>
+      </w:r>
+      <w:proofErr w:type="gramEnd"/>
+      <w:r>
+        <w:rPr>
+          <w:rFonts w:ascii="Times New Roman" w:hAnsi="Times New Roman" w:cs="Times New Roman"/>
+          <w:b/>
+          <w:bCs/>
+          <w:i/>
+          <w:iCs/>
+          <w:color w:val="000000" w:themeColor="text1"/>
+          <w:sz w:val="24"/>
+          <w:szCs w:val="24"/>
+        </w:rPr>
+        <w:t xml:space="preserve"> and the instructor reserves the right to remove you from the class permanently. </w:t>
       </w:r>
     </w:p>
     <w:bookmarkEnd w:id="4"/>
@@ -10593,7 +10741,26 @@
           <w:sz w:val="24"/>
           <w:szCs w:val="24"/>
         </w:rPr>
-        <w:t>No eCigarettes permitted in the classroom</w:t>
+        <w:lastRenderedPageBreak/>
+        <w:t xml:space="preserve">No </w:t>
+      </w:r>
+      <w:proofErr w:type="spellStart"/>
+      <w:r>
+        <w:rPr>
+          <w:rFonts w:ascii="Times New Roman" w:hAnsi="Times New Roman" w:cs="Times New Roman"/>
+          <w:sz w:val="24"/>
+          <w:szCs w:val="24"/>
+        </w:rPr>
+        <w:t>eCigarettes</w:t>
+      </w:r>
+      <w:proofErr w:type="spellEnd"/>
+      <w:r>
+        <w:rPr>
+          <w:rFonts w:ascii="Times New Roman" w:hAnsi="Times New Roman" w:cs="Times New Roman"/>
+          <w:sz w:val="24"/>
+          <w:szCs w:val="24"/>
+        </w:rPr>
+        <w:t xml:space="preserve"> permitted in the classroom</w:t>
       </w:r>
     </w:p>
     <w:p>
@@ -11041,7 +11208,25 @@
           <w:sz w:val="24"/>
           <w:szCs w:val="24"/>
         </w:rPr>
-        <w:t xml:space="preserve">The University of Central Arkansas affirms its commitment to academic integrity and expects all members of the university community to accept shared responsibility for maintaining academic integrity. Students in this course are subject to the provisions of the university’s Academic Integrity Policy, approved by the Board of Trustees as Board Policy No. 709 on February 10, 2010, and published in the </w:t>
+        <w:t xml:space="preserve">The University of Central Arkansas affirms its commitment to academic integrity and expects all members of the university community to accept shared responsibility for maintaining academic integrity. Students </w:t>
+      </w:r>
+      <w:proofErr w:type="gramStart"/>
+      <w:r>
+        <w:rPr>
+          <w:rFonts w:ascii="Times New Roman" w:hAnsi="Times New Roman" w:cs="Times New Roman"/>
+          <w:sz w:val="24"/>
+          <w:szCs w:val="24"/>
+        </w:rPr>
+        <w:t>in</w:t>
+      </w:r>
+      <w:proofErr w:type="gramEnd"/>
+      <w:r>
+        <w:rPr>
+          <w:rFonts w:ascii="Times New Roman" w:hAnsi="Times New Roman" w:cs="Times New Roman"/>
+          <w:sz w:val="24"/>
+          <w:szCs w:val="24"/>
+        </w:rPr>
+        <w:t xml:space="preserve"> this course are subject to the provisions of the university’s Academic Integrity Policy, approved by the Board of Trustees as Board Policy No. 709 on February 10, 2010, and published in the </w:t>
       </w:r>
       <w:r>
         <w:rPr>
@@ -11058,7 +11243,25 @@
           <w:sz w:val="24"/>
           <w:szCs w:val="24"/>
         </w:rPr>
-        <w:t>. Penalties for academic misconduct in this course may include a failing grade on an assignment, a failing grade in the course, or any other course-related sanction the instructor determines to be appropriate. Continued enrollment in this course affirms a student’s acceptance of this university policy.</w:t>
+        <w:t xml:space="preserve">. Penalties for academic misconduct in this course may include a failing grade on an assignment, a failing grade in the course, or any other course-related sanction the instructor determines to be appropriate. Continued enrollment </w:t>
+      </w:r>
+      <w:proofErr w:type="gramStart"/>
+      <w:r>
+        <w:rPr>
+          <w:rFonts w:ascii="Times New Roman" w:hAnsi="Times New Roman" w:cs="Times New Roman"/>
+          <w:sz w:val="24"/>
+          <w:szCs w:val="24"/>
+        </w:rPr>
+        <w:t>in</w:t>
+      </w:r>
+      <w:proofErr w:type="gramEnd"/>
+      <w:r>
+        <w:rPr>
+          <w:rFonts w:ascii="Times New Roman" w:hAnsi="Times New Roman" w:cs="Times New Roman"/>
+          <w:sz w:val="24"/>
+          <w:szCs w:val="24"/>
+        </w:rPr>
+        <w:t xml:space="preserve"> this course affirms a student’s acceptance of this university policy.</w:t>
       </w:r>
       <w:bookmarkEnd w:id="7"/>
     </w:p>
@@ -11087,6 +11290,7 @@
           <w:szCs w:val="24"/>
         </w:rPr>
       </w:pPr>
+      <w:proofErr w:type="gramStart"/>
       <w:r>
         <w:rPr>
           <w:rFonts w:ascii="Times New Roman" w:hAnsi="Times New Roman" w:cs="Times New Roman"/>
@@ -11097,6 +11301,7 @@
         </w:rPr>
         <w:t>Accommodations</w:t>
       </w:r>
+      <w:proofErr w:type="gramEnd"/>
     </w:p>
     <w:p>
       <w:pPr>
@@ -11261,7 +11466,26 @@
           <w:sz w:val="24"/>
           <w:szCs w:val="24"/>
         </w:rPr>
-        <w:t xml:space="preserve">The University of Central Arkansas is dedicated to attracting and supporting a diverse student, faculty, and staff population and </w:t>
+        <w:lastRenderedPageBreak/>
+        <w:t xml:space="preserve">The University of Central Arkansas is dedicated to attracting and supporting </w:t>
+      </w:r>
+      <w:proofErr w:type="gramStart"/>
+      <w:r>
+        <w:rPr>
+          <w:rFonts w:ascii="Times New Roman" w:hAnsi="Times New Roman" w:cs="Times New Roman"/>
+          <w:sz w:val="24"/>
+          <w:szCs w:val="24"/>
+        </w:rPr>
+        <w:t>a diverse student</w:t>
+      </w:r>
+      <w:proofErr w:type="gramEnd"/>
+      <w:r>
+        <w:rPr>
+          <w:rFonts w:ascii="Times New Roman" w:hAnsi="Times New Roman" w:cs="Times New Roman"/>
+          <w:sz w:val="24"/>
+          <w:szCs w:val="24"/>
+        </w:rPr>
+        <w:t xml:space="preserve">, faculty, and staff population and </w:t>
       </w:r>
       <w:r>
         <w:rPr>
@@ -11277,16 +11501,7 @@
           <w:sz w:val="24"/>
           <w:szCs w:val="24"/>
         </w:rPr>
-        <w:t xml:space="preserve"> multicultural learning opportunities. We value the opportunity to work, learn, and develop in a community that embraces the diversity of individuals and ideas, including race, ethnicity, religion, spiritual beliefs, national origin, age, gender, </w:t>
-      </w:r>
-      <w:r>
-        <w:rPr>
-          <w:rFonts w:ascii="Times New Roman" w:hAnsi="Times New Roman" w:cs="Times New Roman"/>
-          <w:sz w:val="24"/>
-          <w:szCs w:val="24"/>
-        </w:rPr>
-        <w:lastRenderedPageBreak/>
-        <w:t>marital status, socioeconomic background, sexual orientation, physical ability, political affiliation, and intellectual perspective (</w:t>
+        <w:t xml:space="preserve"> multicultural learning opportunities. We value the opportunity to work, learn, and develop in a community that embraces the diversity of individuals and ideas, including race, ethnicity, religion, spiritual beliefs, national origin, age, gender, marital status, socioeconomic background, sexual orientation, physical ability, political affiliation, and intellectual perspective (</w:t>
       </w:r>
       <w:hyperlink r:id="rId14" w:history="1">
         <w:r>
@@ -11368,7 +11583,29 @@
           <w:szCs w:val="24"/>
           <w:lang w:eastAsia="en-US"/>
         </w:rPr>
-        <w:t>In furtherance of its core values— academic vitality, integrity, and diversity—UCA is dedicated to promoting a campus community free from discrimination. Title IX of the Education Amendments Act of 1972 requires all educational institutions to address gender-based discrimination on campus, and UCA implements these Federal requirements through a fair, consistent, and appropriate process of investigation and adjudication. Please see UCA’s Title IX website (</w:t>
+        <w:t xml:space="preserve">In furtherance of its core values— academic vitality, integrity, and </w:t>
+      </w:r>
+      <w:proofErr w:type="gramStart"/>
+      <w:r>
+        <w:rPr>
+          <w:rFonts w:ascii="Times New Roman" w:eastAsia="Times New Roman" w:hAnsi="Times New Roman" w:cs="Times New Roman"/>
+          <w:snapToGrid w:val="0"/>
+          <w:sz w:val="24"/>
+          <w:szCs w:val="24"/>
+          <w:lang w:eastAsia="en-US"/>
+        </w:rPr>
+        <w:t>diversity—</w:t>
+      </w:r>
+      <w:proofErr w:type="gramEnd"/>
+      <w:r>
+        <w:rPr>
+          <w:rFonts w:ascii="Times New Roman" w:eastAsia="Times New Roman" w:hAnsi="Times New Roman" w:cs="Times New Roman"/>
+          <w:snapToGrid w:val="0"/>
+          <w:sz w:val="24"/>
+          <w:szCs w:val="24"/>
+          <w:lang w:eastAsia="en-US"/>
+        </w:rPr>
+        <w:t>UCA is dedicated to promoting a campus community free from discrimination. Title IX of the Education Amendments Act of 1972 requires all educational institutions to address gender-based discrimination on campus, and UCA implements these Federal requirements through a fair, consistent, and appropriate process of investigation and adjudication. Please see UCA’s Title IX website (</w:t>
       </w:r>
       <w:hyperlink r:id="rId15" w:history="1">
         <w:r>
@@ -11392,9 +11629,21 @@
           <w:szCs w:val="24"/>
           <w:lang w:eastAsia="en-US"/>
         </w:rPr>
-        <w:t>) for the university’s policy, relevant forms, training opportunities, and related information.</w:t>
+        <w:t>) for the university’s policy, relevant</w:t>
+      </w:r>
+      <w:proofErr w:type="gramStart"/>
+      <w:r>
+        <w:rPr>
+          <w:rFonts w:ascii="Times New Roman" w:eastAsia="Times New Roman" w:hAnsi="Times New Roman" w:cs="Times New Roman"/>
+          <w:snapToGrid w:val="0"/>
+          <w:sz w:val="24"/>
+          <w:szCs w:val="24"/>
+          <w:lang w:eastAsia="en-US"/>
+        </w:rPr>
+        <w:t xml:space="preserve"> forms, training opportunities, and related information.</w:t>
       </w:r>
       <w:bookmarkEnd w:id="11"/>
+      <w:proofErr w:type="gramEnd"/>
     </w:p>
     <w:p>
       <w:pPr>
@@ -11608,7 +11857,29 @@
           <w:sz w:val="24"/>
           <w:szCs w:val="24"/>
         </w:rPr>
-        <w:t xml:space="preserve"> by logging in to myUCA and clicking on the Course Evaluations task.</w:t>
+        <w:t xml:space="preserve"> by logging in to </w:t>
+      </w:r>
+      <w:proofErr w:type="spellStart"/>
+      <w:r>
+        <w:rPr>
+          <w:rFonts w:ascii="Times New Roman" w:eastAsia="Arial" w:hAnsi="Times New Roman" w:cs="Times New Roman"/>
+          <w:b/>
+          <w:bCs/>
+          <w:sz w:val="24"/>
+          <w:szCs w:val="24"/>
+        </w:rPr>
+        <w:t>myUCA</w:t>
+      </w:r>
+      <w:proofErr w:type="spellEnd"/>
+      <w:r>
+        <w:rPr>
+          <w:rFonts w:ascii="Times New Roman" w:eastAsia="Arial" w:hAnsi="Times New Roman" w:cs="Times New Roman"/>
+          <w:b/>
+          <w:bCs/>
+          <w:sz w:val="24"/>
+          <w:szCs w:val="24"/>
+        </w:rPr>
+        <w:t xml:space="preserve"> and clicking on the Course Evaluations task.</w:t>
       </w:r>
       <w:bookmarkEnd w:id="12"/>
     </w:p>

</xml_diff>